<commit_message>
Added classification and additional features
</commit_message>
<xml_diff>
--- a/Project 2/Mini-project2-report.docx
+++ b/Project 2/Mini-project2-report.docx
@@ -1846,124 +1846,6 @@
       </w:r>
       <w:proofErr w:type="spellEnd"/>
     </w:p>
-    <w:p>
-      <w:pPr>
-        <w:ind w:left="720"/>
-      </w:pPr>
-    </w:p>
-    <w:p>
-      <w:pPr>
-        <w:ind w:left="720"/>
-      </w:pPr>
-    </w:p>
-    <w:p>
-      <w:pPr>
-        <w:ind w:left="720"/>
-      </w:pPr>
-    </w:p>
-    <w:p/>
-    <w:p>
-      <w:r>
-        <w:t xml:space="preserve">Experiments with </w:t>
-      </w:r>
-      <w:r>
-        <w:t>Hidden nodes selection in hidden layer</w:t>
-      </w:r>
-    </w:p>
-    <w:p>
-      <w:pPr>
-        <w:pStyle w:val="ListParagraph"/>
-        <w:numPr>
-          <w:ilvl w:val="0"/>
-          <w:numId w:val="7"/>
-        </w:numPr>
-      </w:pPr>
-      <w:r>
-        <w:t>trial and error</w:t>
-      </w:r>
-    </w:p>
-    <w:p>
-      <w:pPr>
-        <w:pStyle w:val="ListParagraph"/>
-        <w:numPr>
-          <w:ilvl w:val="0"/>
-          <w:numId w:val="7"/>
-        </w:numPr>
-      </w:pPr>
-      <w:r>
-        <w:t xml:space="preserve">Forward </w:t>
-      </w:r>
-      <w:proofErr w:type="gramStart"/>
-      <w:r>
-        <w:t>Approach :</w:t>
-      </w:r>
-      <w:proofErr w:type="gramEnd"/>
-      <w:r>
-        <w:t xml:space="preserve"> This approach begins by selecting a small number of hidden neurons. We usually begin with two hidden neurons. After that train and test the neural network. Then increased the number of hidden neurons. Repeat the above procedure until training and testing improved.</w:t>
-      </w:r>
-    </w:p>
-    <w:p>
-      <w:pPr>
-        <w:pStyle w:val="ListParagraph"/>
-        <w:numPr>
-          <w:ilvl w:val="0"/>
-          <w:numId w:val="7"/>
-        </w:numPr>
-      </w:pPr>
-      <w:r>
-        <w:t>This approach is opposite of Forward approach. In this approach we start with large number of hidden neurons. Then train and test the NN. After that gradually decrease the number of hidden neurons and again train and test the NN. Repeat the above process until training and testing improved.</w:t>
-      </w:r>
-    </w:p>
-    <w:p>
-      <w:r>
-        <w:t xml:space="preserve">3 </w:t>
-      </w:r>
-      <w:r>
-        <w:t xml:space="preserve">Rule of thumb method[3] Rule of thumb method is for determining the correct number of neurons to use in the hidden layers, such as the following: </w:t>
-      </w:r>
-      <w:r>
-        <w:sym w:font="Symbol" w:char="F0B7"/>
-      </w:r>
-      <w:r>
-        <w:t xml:space="preserve"> The number of hidden neurons should be in the range between the size of the input layer and the size of the output layer </w:t>
-      </w:r>
-      <w:proofErr w:type="spellStart"/>
-      <w:r>
-        <w:t>Foram</w:t>
-      </w:r>
-      <w:proofErr w:type="spellEnd"/>
-      <w:r>
-        <w:t xml:space="preserve"> S. Panchal et al, International </w:t>
-      </w:r>
-      <w:r>
-        <w:lastRenderedPageBreak/>
-        <w:t xml:space="preserve">Journal of Computer Science and Mobile Computing, Vol.3 Issue.11, November- 2014, pg. 455-464 © 2014, IJCSMC All Rights Reserved 462 </w:t>
-      </w:r>
-      <w:r>
-        <w:sym w:font="Symbol" w:char="F0B7"/>
-      </w:r>
-      <w:r>
-        <w:t xml:space="preserve"> The number of hidden neurons should be 2/3 of the input layer size, plus the size of the output layer </w:t>
-      </w:r>
-      <w:r>
-        <w:sym w:font="Symbol" w:char="F0B7"/>
-      </w:r>
-      <w:r>
-        <w:t xml:space="preserve"> The number of hidden neurons should be less than twice the input layer size</w:t>
-      </w:r>
-    </w:p>
-    <w:p>
-      <w:pPr>
-        <w:ind w:left="720"/>
-      </w:pPr>
-    </w:p>
-    <w:p>
-      <w:pPr>
-        <w:ind w:left="720"/>
-      </w:pPr>
-    </w:p>
-    <w:p/>
-    <w:p/>
     <w:p/>
     <w:p>
       <w:pPr>
@@ -1978,6 +1860,18 @@
       </w:r>
     </w:p>
     <w:p/>
+    <w:p>
+      <w:pPr>
+        <w:pStyle w:val="Heading3"/>
+        <w:numPr>
+          <w:ilvl w:val="2"/>
+          <w:numId w:val="1"/>
+        </w:numPr>
+      </w:pPr>
+      <w:bookmarkStart w:id="2" w:name="_GoBack"/>
+      <w:bookmarkEnd w:id="2"/>
+    </w:p>
+    <w:p/>
     <w:p/>
     <w:p>
       <w:pPr>
@@ -1987,11 +1881,11 @@
           <w:numId w:val="1"/>
         </w:numPr>
       </w:pPr>
-      <w:bookmarkStart w:id="2" w:name="_Toc526176078"/>
+      <w:bookmarkStart w:id="3" w:name="_Toc526176078"/>
       <w:r>
         <w:t>Experimental Results and Analysis</w:t>
       </w:r>
-      <w:bookmarkEnd w:id="2"/>
+      <w:bookmarkEnd w:id="3"/>
     </w:p>
     <w:p>
       <w:pPr>
@@ -2012,11 +1906,11 @@
         </w:numPr>
         <w:jc w:val="both"/>
       </w:pPr>
-      <w:bookmarkStart w:id="3" w:name="_Toc526176079"/>
+      <w:bookmarkStart w:id="4" w:name="_Toc526176079"/>
       <w:r>
         <w:t>Task Division</w:t>
       </w:r>
-      <w:bookmarkEnd w:id="3"/>
+      <w:bookmarkEnd w:id="4"/>
     </w:p>
     <w:p>
       <w:pPr>
@@ -2027,11 +1921,11 @@
         </w:numPr>
         <w:jc w:val="both"/>
       </w:pPr>
-      <w:bookmarkStart w:id="4" w:name="_Toc526176080"/>
+      <w:bookmarkStart w:id="5" w:name="_Toc526176080"/>
       <w:r>
         <w:t>Chandini Nagendra:</w:t>
       </w:r>
-      <w:bookmarkEnd w:id="4"/>
+      <w:bookmarkEnd w:id="5"/>
       <w:r>
         <w:t xml:space="preserve"> </w:t>
       </w:r>
@@ -2045,7 +1939,7 @@
         </w:numPr>
         <w:jc w:val="both"/>
       </w:pPr>
-      <w:bookmarkStart w:id="5" w:name="_Toc526176081"/>
+      <w:bookmarkStart w:id="6" w:name="_Toc526176081"/>
       <w:r>
         <w:t xml:space="preserve">Siddharth </w:t>
       </w:r>
@@ -2053,7 +1947,7 @@
       <w:r>
         <w:t>Chittora</w:t>
       </w:r>
-      <w:bookmarkEnd w:id="5"/>
+      <w:bookmarkEnd w:id="6"/>
       <w:proofErr w:type="spellEnd"/>
     </w:p>
     <w:p>
@@ -2074,11 +1968,12 @@
         </w:numPr>
         <w:jc w:val="both"/>
       </w:pPr>
-      <w:bookmarkStart w:id="6" w:name="_Toc526176082"/>
-      <w:r>
+      <w:bookmarkStart w:id="7" w:name="_Toc526176082"/>
+      <w:r>
+        <w:lastRenderedPageBreak/>
         <w:t>Project Reflection</w:t>
       </w:r>
-      <w:bookmarkEnd w:id="6"/>
+      <w:bookmarkEnd w:id="7"/>
     </w:p>
     <w:p/>
     <w:p>
@@ -2135,12 +2030,10 @@
         </w:numPr>
         <w:jc w:val="both"/>
       </w:pPr>
-      <w:bookmarkStart w:id="7" w:name="_Toc526176083"/>
+      <w:bookmarkStart w:id="8" w:name="_Toc526176083"/>
       <w:r>
         <w:t>Additional Features</w:t>
       </w:r>
-      <w:bookmarkStart w:id="8" w:name="_GoBack"/>
-      <w:bookmarkEnd w:id="7"/>
       <w:bookmarkEnd w:id="8"/>
     </w:p>
     <w:p>
@@ -4160,7 +4053,7 @@
 </file>
 
 <file path=customXml/itemProps1.xml><?xml version="1.0" encoding="utf-8"?>
-<ds:datastoreItem xmlns:ds="http://schemas.openxmlformats.org/officeDocument/2006/customXml" ds:itemID="{661DBE91-FDC0-4DF1-94A4-17140D35CFFA}">
+<ds:datastoreItem xmlns:ds="http://schemas.openxmlformats.org/officeDocument/2006/customXml" ds:itemID="{31E007A9-8C4D-477A-96C4-61EB441658D3}">
   <ds:schemaRefs>
     <ds:schemaRef ds:uri="http://schemas.openxmlformats.org/officeDocument/2006/bibliography"/>
   </ds:schemaRefs>

</xml_diff>